<commit_message>
add 1.20 for manual
</commit_message>
<xml_diff>
--- a/随堂笔记/chap02 高可用安装/kubeadm安装方式/kubeadm1.20/kubeadm1.20.docx
+++ b/随堂笔记/chap02 高可用安装/kubeadm安装方式/kubeadm1.20/kubeadm1.20.docx
@@ -4662,9 +4662,6 @@
       <w:pPr>
         <w:pStyle w:val="swift"/>
         <w:ind w:firstLineChars="450" w:firstLine="810"/>
-        <w:rPr>
-          <w:rFonts w:hint="eastAsia"/>
-        </w:rPr>
       </w:pPr>
       <w:r>
         <w:rPr>
@@ -4944,9 +4941,6 @@
       <w:pPr>
         <w:pStyle w:val="swift"/>
         <w:ind w:firstLineChars="450" w:firstLine="810"/>
-        <w:rPr>
-          <w:rFonts w:hint="eastAsia"/>
-        </w:rPr>
       </w:pPr>
       <w:r>
         <w:rPr>
@@ -5227,9 +5221,6 @@
       <w:pPr>
         <w:pStyle w:val="swift"/>
         <w:ind w:firstLineChars="450" w:firstLine="810"/>
-        <w:rPr>
-          <w:rFonts w:hint="eastAsia"/>
-        </w:rPr>
       </w:pPr>
       <w:r>
         <w:rPr>
@@ -5245,8 +5236,6 @@
       <w:pPr>
         <w:pStyle w:val="affa"/>
       </w:pPr>
-      <w:bookmarkStart w:id="12" w:name="_GoBack"/>
-      <w:bookmarkEnd w:id="12"/>
       <w:r>
         <w:t>}</w:t>
       </w:r>
@@ -5651,13 +5640,7 @@
         <w:pStyle w:val="Swift1"/>
       </w:pPr>
     </w:p>
-    <w:p>
-      <w:pPr>
-        <w:rPr>
-          <w:rFonts w:hint="eastAsia"/>
-        </w:rPr>
-      </w:pPr>
-    </w:p>
+    <w:p/>
     <w:p>
       <w:pPr>
         <w:pStyle w:val="swift"/>
@@ -7504,8 +7487,8 @@
       <w:pPr>
         <w:pStyle w:val="22"/>
       </w:pPr>
-      <w:bookmarkStart w:id="13" w:name="_Toc9026226"/>
-      <w:bookmarkStart w:id="14" w:name="_Toc12714935"/>
+      <w:bookmarkStart w:id="12" w:name="_Toc9026226"/>
+      <w:bookmarkStart w:id="13" w:name="_Toc12714935"/>
       <w:r>
         <w:rPr>
           <w:rFonts w:hint="eastAsia"/>
@@ -7515,8 +7498,8 @@
       <w:r>
         <w:t>Master</w:t>
       </w:r>
+      <w:bookmarkEnd w:id="12"/>
       <w:bookmarkEnd w:id="13"/>
-      <w:bookmarkEnd w:id="14"/>
     </w:p>
     <w:p>
       <w:pPr>
@@ -7709,8 +7692,8 @@
       <w:pPr>
         <w:pStyle w:val="22"/>
       </w:pPr>
-      <w:bookmarkStart w:id="15" w:name="_Toc9026227"/>
-      <w:bookmarkStart w:id="16" w:name="_Toc12714936"/>
+      <w:bookmarkStart w:id="14" w:name="_Toc9026227"/>
+      <w:bookmarkStart w:id="15" w:name="_Toc12714936"/>
       <w:r>
         <w:t>Node</w:t>
       </w:r>
@@ -7720,8 +7703,8 @@
         </w:rPr>
         <w:t>节点的配置</w:t>
       </w:r>
+      <w:bookmarkEnd w:id="14"/>
       <w:bookmarkEnd w:id="15"/>
-      <w:bookmarkEnd w:id="16"/>
     </w:p>
     <w:p>
       <w:pPr>
@@ -7880,8 +7863,8 @@
       <w:pPr>
         <w:pStyle w:val="22"/>
       </w:pPr>
-      <w:bookmarkStart w:id="17" w:name="_Toc9026225"/>
-      <w:bookmarkStart w:id="18" w:name="_Toc12714934"/>
+      <w:bookmarkStart w:id="16" w:name="_Toc9026225"/>
+      <w:bookmarkStart w:id="17" w:name="_Toc12714934"/>
       <w:r>
         <w:t>Calico</w:t>
       </w:r>
@@ -7891,8 +7874,8 @@
         </w:rPr>
         <w:t>组件的安装</w:t>
       </w:r>
+      <w:bookmarkEnd w:id="16"/>
       <w:bookmarkEnd w:id="17"/>
-      <w:bookmarkEnd w:id="18"/>
     </w:p>
     <w:p>
       <w:pPr>
@@ -7904,59 +7887,8 @@
           <w:color w:val="FF0000"/>
         </w:rPr>
       </w:pPr>
-      <w:r>
-        <w:rPr>
-          <w:rFonts w:ascii="Georgia" w:hAnsi="Georgia" w:cs="宋体" w:hint="eastAsia"/>
-          <w:color w:val="FF0000"/>
-        </w:rPr>
-        <w:t>注意：如果国内用户下载</w:t>
-      </w:r>
-      <w:r>
-        <w:rPr>
-          <w:rFonts w:ascii="Georgia" w:hAnsi="Georgia" w:cs="宋体"/>
-          <w:color w:val="FF0000"/>
-        </w:rPr>
-        <w:t>Calico</w:t>
-      </w:r>
-      <w:r>
-        <w:rPr>
-          <w:rFonts w:ascii="Georgia" w:hAnsi="Georgia" w:cs="宋体" w:hint="eastAsia"/>
-          <w:color w:val="FF0000"/>
-        </w:rPr>
-        <w:t>较慢，所有节点可以配置加速器</w:t>
-      </w:r>
-      <w:r>
-        <w:rPr>
-          <w:rFonts w:ascii="Georgia" w:hAnsi="Georgia" w:cs="宋体"/>
-          <w:color w:val="FF0000"/>
-        </w:rPr>
-        <w:t>(</w:t>
-      </w:r>
-      <w:r>
-        <w:rPr>
-          <w:rFonts w:ascii="Georgia" w:hAnsi="Georgia" w:cs="宋体" w:hint="eastAsia"/>
-          <w:color w:val="FF0000"/>
-        </w:rPr>
-        <w:t>如果该文件有其他配置，别忘了加上去</w:t>
-      </w:r>
-      <w:r>
-        <w:rPr>
-          <w:rFonts w:ascii="Georgia" w:hAnsi="Georgia" w:cs="宋体"/>
-          <w:color w:val="FF0000"/>
-        </w:rPr>
-        <w:t>)</w:t>
-      </w:r>
-    </w:p>
-    <w:p>
-      <w:pPr>
-        <w:widowControl/>
-        <w:spacing w:before="150" w:after="150"/>
-        <w:jc w:val="left"/>
-        <w:rPr>
-          <w:rFonts w:ascii="Georgia" w:hAnsi="Georgia" w:cs="宋体"/>
-          <w:color w:val="FF0000"/>
-        </w:rPr>
-      </w:pPr>
+      <w:bookmarkStart w:id="18" w:name="_GoBack"/>
+      <w:bookmarkEnd w:id="18"/>
       <w:r>
         <w:rPr>
           <w:rFonts w:ascii="Georgia" w:hAnsi="Georgia" w:cs="宋体" w:hint="eastAsia"/>
@@ -8702,26 +8634,23 @@
         <w:pStyle w:val="swift"/>
       </w:pPr>
       <w:r>
-        <w:t xml:space="preserve">clusterrolebinding.rbac.authorization.k8s.io/system:metrics-server </w:t>
-      </w:r>
+        <w:t>clusterrolebinding.rbac.authorization.k8s.io/system:metrics-server created</w:t>
+      </w:r>
+    </w:p>
+    <w:p>
+      <w:pPr>
+        <w:pStyle w:val="swift"/>
+      </w:pPr>
+      <w:r>
+        <w:t>service/metrics-server created</w:t>
+      </w:r>
+    </w:p>
+    <w:p>
+      <w:pPr>
+        <w:pStyle w:val="swift"/>
+      </w:pPr>
       <w:r>
         <w:lastRenderedPageBreak/>
-        <w:t>created</w:t>
-      </w:r>
-    </w:p>
-    <w:p>
-      <w:pPr>
-        <w:pStyle w:val="swift"/>
-      </w:pPr>
-      <w:r>
-        <w:t>service/metrics-server created</w:t>
-      </w:r>
-    </w:p>
-    <w:p>
-      <w:pPr>
-        <w:pStyle w:val="swift"/>
-      </w:pPr>
-      <w:r>
         <w:t>deployment.apps/metrics-server created</w:t>
       </w:r>
     </w:p>
@@ -11984,7 +11913,7 @@
         <v:path o:extrusionok="f" gradientshapeok="t" o:connecttype="rect"/>
         <o:lock v:ext="edit" aspectratio="t"/>
       </v:shapetype>
-      <v:shape id="_x0000_i1045" type="#_x0000_t75" style="width:7.8pt;height:7.8pt" o:bullet="t">
+      <v:shape id="_x0000_i1028" type="#_x0000_t75" style="width:7.5pt;height:7.5pt" o:bullet="t">
         <v:imagedata r:id="rId1" o:title="项目符号1"/>
       </v:shape>
     </w:pict>

</xml_diff>

<commit_message>
check haproxy instead of apiserver
</commit_message>
<xml_diff>
--- a/随堂笔记/chap02 高可用安装/kubeadm安装方式/kubeadm1.20/kubeadm1.20.docx
+++ b/随堂笔记/chap02 高可用安装/kubeadm安装方式/kubeadm1.20/kubeadm1.20.docx
@@ -1,6 +1,6 @@
 
 <file path=word/document.xml><?xml version="1.0" encoding="utf-8"?>
-<w:document xmlns:wpc="http://schemas.microsoft.com/office/word/2010/wordprocessingCanvas" xmlns:cx="http://schemas.microsoft.com/office/drawing/2014/chartex" xmlns:cx1="http://schemas.microsoft.com/office/drawing/2015/9/8/chartex" xmlns:cx2="http://schemas.microsoft.com/office/drawing/2015/10/21/chartex" xmlns:cx3="http://schemas.microsoft.com/office/drawing/2016/5/9/chartex" xmlns:cx4="http://schemas.microsoft.com/office/drawing/2016/5/10/chartex" xmlns:cx5="http://schemas.microsoft.com/office/drawing/2016/5/11/chartex" xmlns:cx6="http://schemas.microsoft.com/office/drawing/2016/5/12/chartex" xmlns:cx7="http://schemas.microsoft.com/office/drawing/2016/5/13/chartex" xmlns:cx8="http://schemas.microsoft.com/office/drawing/2016/5/14/chartex" xmlns:mc="http://schemas.openxmlformats.org/markup-compatibility/2006" xmlns:aink="http://schemas.microsoft.com/office/drawing/2016/ink" xmlns:am3d="http://schemas.microsoft.com/office/drawing/2017/model3d" xmlns:o="urn:schemas-microsoft-com:office:office" xmlns:r="http://schemas.openxmlformats.org/officeDocument/2006/relationships" xmlns:m="http://schemas.openxmlformats.org/officeDocument/2006/math" xmlns:v="urn:schemas-microsoft-com:vml" xmlns:wp14="http://schemas.microsoft.com/office/word/2010/wordprocessingDrawing" xmlns:wp="http://schemas.openxmlformats.org/drawingml/2006/wordprocessingDrawing" xmlns:w10="urn:schemas-microsoft-com:office:word" xmlns:w="http://schemas.openxmlformats.org/wordprocessingml/2006/main" xmlns:w14="http://schemas.microsoft.com/office/word/2010/wordml" xmlns:w15="http://schemas.microsoft.com/office/word/2012/wordml" xmlns:w16cid="http://schemas.microsoft.com/office/word/2016/wordml/cid" xmlns:w16se="http://schemas.microsoft.com/office/word/2015/wordml/symex" xmlns:wpg="http://schemas.microsoft.com/office/word/2010/wordprocessingGroup" xmlns:wpi="http://schemas.microsoft.com/office/word/2010/wordprocessingInk" xmlns:wne="http://schemas.microsoft.com/office/word/2006/wordml" xmlns:wps="http://schemas.microsoft.com/office/word/2010/wordprocessingShape" mc:Ignorable="w14 w15 w16se w16cid wp14">
+<w:document xmlns:wpc="http://schemas.microsoft.com/office/word/2010/wordprocessingCanvas" xmlns:cx="http://schemas.microsoft.com/office/drawing/2014/chartex" xmlns:cx1="http://schemas.microsoft.com/office/drawing/2015/9/8/chartex" xmlns:cx2="http://schemas.microsoft.com/office/drawing/2015/10/21/chartex" xmlns:cx3="http://schemas.microsoft.com/office/drawing/2016/5/9/chartex" xmlns:cx4="http://schemas.microsoft.com/office/drawing/2016/5/10/chartex" xmlns:cx5="http://schemas.microsoft.com/office/drawing/2016/5/11/chartex" xmlns:cx6="http://schemas.microsoft.com/office/drawing/2016/5/12/chartex" xmlns:cx7="http://schemas.microsoft.com/office/drawing/2016/5/13/chartex" xmlns:cx8="http://schemas.microsoft.com/office/drawing/2016/5/14/chartex" xmlns:mc="http://schemas.openxmlformats.org/markup-compatibility/2006" xmlns:aink="http://schemas.microsoft.com/office/drawing/2016/ink" xmlns:am3d="http://schemas.microsoft.com/office/drawing/2017/model3d" xmlns:o="urn:schemas-microsoft-com:office:office" xmlns:r="http://schemas.openxmlformats.org/officeDocument/2006/relationships" xmlns:m="http://schemas.openxmlformats.org/officeDocument/2006/math" xmlns:v="urn:schemas-microsoft-com:vml" xmlns:wp14="http://schemas.microsoft.com/office/word/2010/wordprocessingDrawing" xmlns:wp="http://schemas.openxmlformats.org/drawingml/2006/wordprocessingDrawing" xmlns:w10="urn:schemas-microsoft-com:office:word" xmlns:w="http://schemas.openxmlformats.org/wordprocessingml/2006/main" xmlns:w14="http://schemas.microsoft.com/office/word/2010/wordml" xmlns:w15="http://schemas.microsoft.com/office/word/2012/wordml" xmlns:w16cex="http://schemas.microsoft.com/office/word/2018/wordml/cex" xmlns:w16cid="http://schemas.microsoft.com/office/word/2016/wordml/cid" xmlns:w16="http://schemas.microsoft.com/office/word/2018/wordml" xmlns:w16se="http://schemas.microsoft.com/office/word/2015/wordml/symex" xmlns:wpg="http://schemas.microsoft.com/office/word/2010/wordprocessingGroup" xmlns:wpi="http://schemas.microsoft.com/office/word/2010/wordprocessingInk" xmlns:wne="http://schemas.microsoft.com/office/word/2006/wordml" xmlns:wps="http://schemas.microsoft.com/office/word/2010/wordprocessingShape" mc:Ignorable="w14 w15 w16se w16cid w16 w16cex wp14">
   <w:body>
     <w:p>
       <w:pPr>
@@ -5461,179 +5461,526 @@
     </w:p>
     <w:p>
       <w:pPr>
-        <w:pStyle w:val="swift"/>
-      </w:pPr>
-      <w:r>
+        <w:pStyle w:val="Swift1"/>
+        <w:rPr>
+          <w:rFonts w:ascii="Courier New" w:eastAsia="宋体" w:hAnsi="Courier New" w:cs="Times New Roman"/>
+          <w:b w:val="0"/>
+          <w:snapToGrid w:val="0"/>
+          <w:color w:val="auto"/>
+          <w:kern w:val="2"/>
+          <w:lang w:val="en-US"/>
+        </w:rPr>
+      </w:pPr>
+      <w:r>
+        <w:rPr>
+          <w:rFonts w:ascii="Courier New" w:eastAsia="宋体" w:hAnsi="Courier New" w:cs="Times New Roman"/>
+          <w:b w:val="0"/>
+          <w:snapToGrid w:val="0"/>
+          <w:color w:val="auto"/>
+          <w:kern w:val="2"/>
+          <w:lang w:val="en-US"/>
+        </w:rPr>
         <w:t>#!/bin/bash</w:t>
       </w:r>
     </w:p>
     <w:p>
       <w:pPr>
-        <w:pStyle w:val="swift"/>
-      </w:pPr>
-    </w:p>
-    <w:p>
-      <w:pPr>
-        <w:pStyle w:val="swift"/>
-      </w:pPr>
-      <w:r>
+        <w:pStyle w:val="Swift1"/>
+        <w:rPr>
+          <w:rFonts w:ascii="Courier New" w:eastAsia="宋体" w:hAnsi="Courier New" w:cs="Times New Roman"/>
+          <w:b w:val="0"/>
+          <w:snapToGrid w:val="0"/>
+          <w:color w:val="auto"/>
+          <w:kern w:val="2"/>
+          <w:lang w:val="en-US"/>
+        </w:rPr>
+      </w:pPr>
+    </w:p>
+    <w:p>
+      <w:pPr>
+        <w:pStyle w:val="Swift1"/>
+        <w:rPr>
+          <w:rFonts w:ascii="Courier New" w:eastAsia="宋体" w:hAnsi="Courier New" w:cs="Times New Roman"/>
+          <w:b w:val="0"/>
+          <w:snapToGrid w:val="0"/>
+          <w:color w:val="auto"/>
+          <w:kern w:val="2"/>
+          <w:lang w:val="en-US"/>
+        </w:rPr>
+      </w:pPr>
+      <w:r>
+        <w:rPr>
+          <w:rFonts w:ascii="Courier New" w:eastAsia="宋体" w:hAnsi="Courier New" w:cs="Times New Roman"/>
+          <w:b w:val="0"/>
+          <w:snapToGrid w:val="0"/>
+          <w:color w:val="auto"/>
+          <w:kern w:val="2"/>
+          <w:lang w:val="en-US"/>
+        </w:rPr>
         <w:t>err=0</w:t>
       </w:r>
     </w:p>
     <w:p>
       <w:pPr>
-        <w:pStyle w:val="swift"/>
-      </w:pPr>
-      <w:r>
-        <w:t>for k in $(seq 1 2)</w:t>
-      </w:r>
-    </w:p>
-    <w:p>
-      <w:pPr>
-        <w:pStyle w:val="swift"/>
-      </w:pPr>
-      <w:r>
+        <w:pStyle w:val="Swift1"/>
+        <w:rPr>
+          <w:rFonts w:ascii="Courier New" w:eastAsia="宋体" w:hAnsi="Courier New" w:cs="Times New Roman"/>
+          <w:b w:val="0"/>
+          <w:snapToGrid w:val="0"/>
+          <w:color w:val="auto"/>
+          <w:kern w:val="2"/>
+          <w:lang w:val="en-US"/>
+        </w:rPr>
+      </w:pPr>
+      <w:r>
+        <w:rPr>
+          <w:rFonts w:ascii="Courier New" w:eastAsia="宋体" w:hAnsi="Courier New" w:cs="Times New Roman"/>
+          <w:b w:val="0"/>
+          <w:snapToGrid w:val="0"/>
+          <w:color w:val="auto"/>
+          <w:kern w:val="2"/>
+          <w:lang w:val="en-US"/>
+        </w:rPr>
+        <w:t>for k in $(seq 1 3)</w:t>
+      </w:r>
+    </w:p>
+    <w:p>
+      <w:pPr>
+        <w:pStyle w:val="Swift1"/>
+        <w:rPr>
+          <w:rFonts w:ascii="Courier New" w:eastAsia="宋体" w:hAnsi="Courier New" w:cs="Times New Roman"/>
+          <w:b w:val="0"/>
+          <w:snapToGrid w:val="0"/>
+          <w:color w:val="auto"/>
+          <w:kern w:val="2"/>
+          <w:lang w:val="en-US"/>
+        </w:rPr>
+      </w:pPr>
+      <w:r>
+        <w:rPr>
+          <w:rFonts w:ascii="Courier New" w:eastAsia="宋体" w:hAnsi="Courier New" w:cs="Times New Roman"/>
+          <w:b w:val="0"/>
+          <w:snapToGrid w:val="0"/>
+          <w:color w:val="auto"/>
+          <w:kern w:val="2"/>
+          <w:lang w:val="en-US"/>
+        </w:rPr>
         <w:t>do</w:t>
       </w:r>
     </w:p>
     <w:p>
       <w:pPr>
-        <w:pStyle w:val="swift"/>
-      </w:pPr>
-      <w:r>
+        <w:pStyle w:val="Swift1"/>
+        <w:rPr>
+          <w:rFonts w:ascii="Courier New" w:eastAsia="宋体" w:hAnsi="Courier New" w:cs="Times New Roman"/>
+          <w:b w:val="0"/>
+          <w:snapToGrid w:val="0"/>
+          <w:color w:val="auto"/>
+          <w:kern w:val="2"/>
+          <w:lang w:val="en-US"/>
+        </w:rPr>
+      </w:pPr>
+      <w:r>
+        <w:rPr>
+          <w:rFonts w:ascii="Courier New" w:eastAsia="宋体" w:hAnsi="Courier New" w:cs="Times New Roman"/>
+          <w:b w:val="0"/>
+          <w:snapToGrid w:val="0"/>
+          <w:color w:val="auto"/>
+          <w:kern w:val="2"/>
+          <w:lang w:val="en-US"/>
+        </w:rPr>
         <w:lastRenderedPageBreak/>
-        <w:t xml:space="preserve">    check_code=$(curl -k -s https://127.0.0.1:6443/healthz --connect-timeout 1)</w:t>
-      </w:r>
-    </w:p>
-    <w:p>
-      <w:pPr>
-        <w:pStyle w:val="swift"/>
-      </w:pPr>
-      <w:r>
-        <w:t xml:space="preserve">    if [[ $check_code != "ok" ]]; then</w:t>
-      </w:r>
-    </w:p>
-    <w:p>
-      <w:pPr>
-        <w:pStyle w:val="swift"/>
-      </w:pPr>
-      <w:r>
+        <w:t xml:space="preserve">    check_code=$(pgrep haproxy)</w:t>
+      </w:r>
+    </w:p>
+    <w:p>
+      <w:pPr>
+        <w:pStyle w:val="Swift1"/>
+        <w:rPr>
+          <w:rFonts w:ascii="Courier New" w:eastAsia="宋体" w:hAnsi="Courier New" w:cs="Times New Roman"/>
+          <w:b w:val="0"/>
+          <w:snapToGrid w:val="0"/>
+          <w:color w:val="auto"/>
+          <w:kern w:val="2"/>
+          <w:lang w:val="en-US"/>
+        </w:rPr>
+      </w:pPr>
+      <w:r>
+        <w:rPr>
+          <w:rFonts w:ascii="Courier New" w:eastAsia="宋体" w:hAnsi="Courier New" w:cs="Times New Roman"/>
+          <w:b w:val="0"/>
+          <w:snapToGrid w:val="0"/>
+          <w:color w:val="auto"/>
+          <w:kern w:val="2"/>
+          <w:lang w:val="en-US"/>
+        </w:rPr>
+        <w:t xml:space="preserve">    if [[ $check_code == "" ]]; then</w:t>
+      </w:r>
+    </w:p>
+    <w:p>
+      <w:pPr>
+        <w:pStyle w:val="Swift1"/>
+        <w:rPr>
+          <w:rFonts w:ascii="Courier New" w:eastAsia="宋体" w:hAnsi="Courier New" w:cs="Times New Roman"/>
+          <w:b w:val="0"/>
+          <w:snapToGrid w:val="0"/>
+          <w:color w:val="auto"/>
+          <w:kern w:val="2"/>
+          <w:lang w:val="en-US"/>
+        </w:rPr>
+      </w:pPr>
+      <w:r>
+        <w:rPr>
+          <w:rFonts w:ascii="Courier New" w:eastAsia="宋体" w:hAnsi="Courier New" w:cs="Times New Roman"/>
+          <w:b w:val="0"/>
+          <w:snapToGrid w:val="0"/>
+          <w:color w:val="auto"/>
+          <w:kern w:val="2"/>
+          <w:lang w:val="en-US"/>
+        </w:rPr>
         <w:t xml:space="preserve">        err=$(expr $err + 1)</w:t>
       </w:r>
     </w:p>
     <w:p>
       <w:pPr>
-        <w:pStyle w:val="swift"/>
-      </w:pPr>
-      <w:r>
+        <w:pStyle w:val="Swift1"/>
+        <w:rPr>
+          <w:rFonts w:ascii="Courier New" w:eastAsia="宋体" w:hAnsi="Courier New" w:cs="Times New Roman"/>
+          <w:b w:val="0"/>
+          <w:snapToGrid w:val="0"/>
+          <w:color w:val="auto"/>
+          <w:kern w:val="2"/>
+          <w:lang w:val="en-US"/>
+        </w:rPr>
+      </w:pPr>
+      <w:r>
+        <w:rPr>
+          <w:rFonts w:ascii="Courier New" w:eastAsia="宋体" w:hAnsi="Courier New" w:cs="Times New Roman"/>
+          <w:b w:val="0"/>
+          <w:snapToGrid w:val="0"/>
+          <w:color w:val="auto"/>
+          <w:kern w:val="2"/>
+          <w:lang w:val="en-US"/>
+        </w:rPr>
         <w:t xml:space="preserve">        sleep 1</w:t>
       </w:r>
     </w:p>
     <w:p>
       <w:pPr>
-        <w:pStyle w:val="swift"/>
-      </w:pPr>
-      <w:r>
+        <w:pStyle w:val="Swift1"/>
+        <w:rPr>
+          <w:rFonts w:ascii="Courier New" w:eastAsia="宋体" w:hAnsi="Courier New" w:cs="Times New Roman"/>
+          <w:b w:val="0"/>
+          <w:snapToGrid w:val="0"/>
+          <w:color w:val="auto"/>
+          <w:kern w:val="2"/>
+          <w:lang w:val="en-US"/>
+        </w:rPr>
+      </w:pPr>
+      <w:r>
+        <w:rPr>
+          <w:rFonts w:ascii="Courier New" w:eastAsia="宋体" w:hAnsi="Courier New" w:cs="Times New Roman"/>
+          <w:b w:val="0"/>
+          <w:snapToGrid w:val="0"/>
+          <w:color w:val="auto"/>
+          <w:kern w:val="2"/>
+          <w:lang w:val="en-US"/>
+        </w:rPr>
         <w:t xml:space="preserve">        continue</w:t>
       </w:r>
     </w:p>
     <w:p>
       <w:pPr>
-        <w:pStyle w:val="swift"/>
-      </w:pPr>
-      <w:r>
+        <w:pStyle w:val="Swift1"/>
+        <w:rPr>
+          <w:rFonts w:ascii="Courier New" w:eastAsia="宋体" w:hAnsi="Courier New" w:cs="Times New Roman"/>
+          <w:b w:val="0"/>
+          <w:snapToGrid w:val="0"/>
+          <w:color w:val="auto"/>
+          <w:kern w:val="2"/>
+          <w:lang w:val="en-US"/>
+        </w:rPr>
+      </w:pPr>
+      <w:r>
+        <w:rPr>
+          <w:rFonts w:ascii="Courier New" w:eastAsia="宋体" w:hAnsi="Courier New" w:cs="Times New Roman"/>
+          <w:b w:val="0"/>
+          <w:snapToGrid w:val="0"/>
+          <w:color w:val="auto"/>
+          <w:kern w:val="2"/>
+          <w:lang w:val="en-US"/>
+        </w:rPr>
         <w:t xml:space="preserve">    else</w:t>
       </w:r>
     </w:p>
     <w:p>
       <w:pPr>
-        <w:pStyle w:val="swift"/>
-      </w:pPr>
-      <w:r>
+        <w:pStyle w:val="Swift1"/>
+        <w:rPr>
+          <w:rFonts w:ascii="Courier New" w:eastAsia="宋体" w:hAnsi="Courier New" w:cs="Times New Roman"/>
+          <w:b w:val="0"/>
+          <w:snapToGrid w:val="0"/>
+          <w:color w:val="auto"/>
+          <w:kern w:val="2"/>
+          <w:lang w:val="en-US"/>
+        </w:rPr>
+      </w:pPr>
+      <w:r>
+        <w:rPr>
+          <w:rFonts w:ascii="Courier New" w:eastAsia="宋体" w:hAnsi="Courier New" w:cs="Times New Roman"/>
+          <w:b w:val="0"/>
+          <w:snapToGrid w:val="0"/>
+          <w:color w:val="auto"/>
+          <w:kern w:val="2"/>
+          <w:lang w:val="en-US"/>
+        </w:rPr>
         <w:t xml:space="preserve">        err=0</w:t>
       </w:r>
     </w:p>
     <w:p>
       <w:pPr>
-        <w:pStyle w:val="swift"/>
-      </w:pPr>
-      <w:r>
+        <w:pStyle w:val="Swift1"/>
+        <w:rPr>
+          <w:rFonts w:ascii="Courier New" w:eastAsia="宋体" w:hAnsi="Courier New" w:cs="Times New Roman"/>
+          <w:b w:val="0"/>
+          <w:snapToGrid w:val="0"/>
+          <w:color w:val="auto"/>
+          <w:kern w:val="2"/>
+          <w:lang w:val="en-US"/>
+        </w:rPr>
+      </w:pPr>
+      <w:r>
+        <w:rPr>
+          <w:rFonts w:ascii="Courier New" w:eastAsia="宋体" w:hAnsi="Courier New" w:cs="Times New Roman"/>
+          <w:b w:val="0"/>
+          <w:snapToGrid w:val="0"/>
+          <w:color w:val="auto"/>
+          <w:kern w:val="2"/>
+          <w:lang w:val="en-US"/>
+        </w:rPr>
         <w:t xml:space="preserve">        break</w:t>
       </w:r>
     </w:p>
     <w:p>
       <w:pPr>
-        <w:pStyle w:val="swift"/>
-      </w:pPr>
-      <w:r>
+        <w:pStyle w:val="Swift1"/>
+        <w:rPr>
+          <w:rFonts w:ascii="Courier New" w:eastAsia="宋体" w:hAnsi="Courier New" w:cs="Times New Roman"/>
+          <w:b w:val="0"/>
+          <w:snapToGrid w:val="0"/>
+          <w:color w:val="auto"/>
+          <w:kern w:val="2"/>
+          <w:lang w:val="en-US"/>
+        </w:rPr>
+      </w:pPr>
+      <w:r>
+        <w:rPr>
+          <w:rFonts w:ascii="Courier New" w:eastAsia="宋体" w:hAnsi="Courier New" w:cs="Times New Roman"/>
+          <w:b w:val="0"/>
+          <w:snapToGrid w:val="0"/>
+          <w:color w:val="auto"/>
+          <w:kern w:val="2"/>
+          <w:lang w:val="en-US"/>
+        </w:rPr>
         <w:t xml:space="preserve">    fi</w:t>
       </w:r>
     </w:p>
     <w:p>
       <w:pPr>
-        <w:pStyle w:val="swift"/>
-      </w:pPr>
-      <w:r>
+        <w:pStyle w:val="Swift1"/>
+        <w:rPr>
+          <w:rFonts w:ascii="Courier New" w:eastAsia="宋体" w:hAnsi="Courier New" w:cs="Times New Roman"/>
+          <w:b w:val="0"/>
+          <w:snapToGrid w:val="0"/>
+          <w:color w:val="auto"/>
+          <w:kern w:val="2"/>
+          <w:lang w:val="en-US"/>
+        </w:rPr>
+      </w:pPr>
+      <w:r>
+        <w:rPr>
+          <w:rFonts w:ascii="Courier New" w:eastAsia="宋体" w:hAnsi="Courier New" w:cs="Times New Roman"/>
+          <w:b w:val="0"/>
+          <w:snapToGrid w:val="0"/>
+          <w:color w:val="auto"/>
+          <w:kern w:val="2"/>
+          <w:lang w:val="en-US"/>
+        </w:rPr>
         <w:t>done</w:t>
       </w:r>
     </w:p>
     <w:p>
       <w:pPr>
-        <w:pStyle w:val="swift"/>
-      </w:pPr>
-    </w:p>
-    <w:p>
-      <w:pPr>
-        <w:pStyle w:val="swift"/>
-      </w:pPr>
-      <w:r>
+        <w:pStyle w:val="Swift1"/>
+        <w:rPr>
+          <w:rFonts w:ascii="Courier New" w:eastAsia="宋体" w:hAnsi="Courier New" w:cs="Times New Roman"/>
+          <w:b w:val="0"/>
+          <w:snapToGrid w:val="0"/>
+          <w:color w:val="auto"/>
+          <w:kern w:val="2"/>
+          <w:lang w:val="en-US"/>
+        </w:rPr>
+      </w:pPr>
+    </w:p>
+    <w:p>
+      <w:pPr>
+        <w:pStyle w:val="Swift1"/>
+        <w:rPr>
+          <w:rFonts w:ascii="Courier New" w:eastAsia="宋体" w:hAnsi="Courier New" w:cs="Times New Roman"/>
+          <w:b w:val="0"/>
+          <w:snapToGrid w:val="0"/>
+          <w:color w:val="auto"/>
+          <w:kern w:val="2"/>
+          <w:lang w:val="en-US"/>
+        </w:rPr>
+      </w:pPr>
+      <w:r>
+        <w:rPr>
+          <w:rFonts w:ascii="Courier New" w:eastAsia="宋体" w:hAnsi="Courier New" w:cs="Times New Roman"/>
+          <w:b w:val="0"/>
+          <w:snapToGrid w:val="0"/>
+          <w:color w:val="auto"/>
+          <w:kern w:val="2"/>
+          <w:lang w:val="en-US"/>
+        </w:rPr>
         <w:t>if [[ $err != "0" ]]; then</w:t>
       </w:r>
     </w:p>
     <w:p>
       <w:pPr>
-        <w:pStyle w:val="swift"/>
-      </w:pPr>
-      <w:r>
-        <w:t xml:space="preserve">    echo "kube-apiserver not working"</w:t>
-      </w:r>
-    </w:p>
-    <w:p>
-      <w:pPr>
-        <w:pStyle w:val="swift"/>
-      </w:pPr>
-      <w:r>
+        <w:pStyle w:val="Swift1"/>
+        <w:rPr>
+          <w:rFonts w:ascii="Courier New" w:eastAsia="宋体" w:hAnsi="Courier New" w:cs="Times New Roman"/>
+          <w:b w:val="0"/>
+          <w:snapToGrid w:val="0"/>
+          <w:color w:val="auto"/>
+          <w:kern w:val="2"/>
+          <w:lang w:val="en-US"/>
+        </w:rPr>
+      </w:pPr>
+      <w:r>
+        <w:rPr>
+          <w:rFonts w:ascii="Courier New" w:eastAsia="宋体" w:hAnsi="Courier New" w:cs="Times New Roman"/>
+          <w:b w:val="0"/>
+          <w:snapToGrid w:val="0"/>
+          <w:color w:val="auto"/>
+          <w:kern w:val="2"/>
+          <w:lang w:val="en-US"/>
+        </w:rPr>
+        <w:t xml:space="preserve">    echo "systemctl stop keepalived"</w:t>
+      </w:r>
+    </w:p>
+    <w:p>
+      <w:pPr>
+        <w:pStyle w:val="Swift1"/>
+        <w:rPr>
+          <w:rFonts w:ascii="Courier New" w:eastAsia="宋体" w:hAnsi="Courier New" w:cs="Times New Roman"/>
+          <w:b w:val="0"/>
+          <w:snapToGrid w:val="0"/>
+          <w:color w:val="auto"/>
+          <w:kern w:val="2"/>
+          <w:lang w:val="en-US"/>
+        </w:rPr>
+      </w:pPr>
+      <w:r>
+        <w:rPr>
+          <w:rFonts w:ascii="Courier New" w:eastAsia="宋体" w:hAnsi="Courier New" w:cs="Times New Roman"/>
+          <w:b w:val="0"/>
+          <w:snapToGrid w:val="0"/>
+          <w:color w:val="auto"/>
+          <w:kern w:val="2"/>
+          <w:lang w:val="en-US"/>
+        </w:rPr>
+        <w:t xml:space="preserve">    /usr/bin/systemctl stop keepalived</w:t>
+      </w:r>
+    </w:p>
+    <w:p>
+      <w:pPr>
+        <w:pStyle w:val="Swift1"/>
+        <w:rPr>
+          <w:rFonts w:ascii="Courier New" w:eastAsia="宋体" w:hAnsi="Courier New" w:cs="Times New Roman"/>
+          <w:b w:val="0"/>
+          <w:snapToGrid w:val="0"/>
+          <w:color w:val="auto"/>
+          <w:kern w:val="2"/>
+          <w:lang w:val="en-US"/>
+        </w:rPr>
+      </w:pPr>
+      <w:r>
+        <w:rPr>
+          <w:rFonts w:ascii="Courier New" w:eastAsia="宋体" w:hAnsi="Courier New" w:cs="Times New Roman"/>
+          <w:b w:val="0"/>
+          <w:snapToGrid w:val="0"/>
+          <w:color w:val="auto"/>
+          <w:kern w:val="2"/>
+          <w:lang w:val="en-US"/>
+        </w:rPr>
         <w:t xml:space="preserve">    exit 1</w:t>
       </w:r>
     </w:p>
     <w:p>
       <w:pPr>
-        <w:pStyle w:val="swift"/>
-      </w:pPr>
-      <w:r>
+        <w:pStyle w:val="Swift1"/>
+        <w:rPr>
+          <w:rFonts w:ascii="Courier New" w:eastAsia="宋体" w:hAnsi="Courier New" w:cs="Times New Roman"/>
+          <w:b w:val="0"/>
+          <w:snapToGrid w:val="0"/>
+          <w:color w:val="auto"/>
+          <w:kern w:val="2"/>
+          <w:lang w:val="en-US"/>
+        </w:rPr>
+      </w:pPr>
+      <w:r>
+        <w:rPr>
+          <w:rFonts w:ascii="Courier New" w:eastAsia="宋体" w:hAnsi="Courier New" w:cs="Times New Roman"/>
+          <w:b w:val="0"/>
+          <w:snapToGrid w:val="0"/>
+          <w:color w:val="auto"/>
+          <w:kern w:val="2"/>
+          <w:lang w:val="en-US"/>
+        </w:rPr>
         <w:t>else</w:t>
       </w:r>
     </w:p>
     <w:p>
       <w:pPr>
-        <w:pStyle w:val="swift"/>
-      </w:pPr>
-      <w:r>
+        <w:pStyle w:val="Swift1"/>
+        <w:rPr>
+          <w:rFonts w:ascii="Courier New" w:eastAsia="宋体" w:hAnsi="Courier New" w:cs="Times New Roman"/>
+          <w:b w:val="0"/>
+          <w:snapToGrid w:val="0"/>
+          <w:color w:val="auto"/>
+          <w:kern w:val="2"/>
+          <w:lang w:val="en-US"/>
+        </w:rPr>
+      </w:pPr>
+      <w:r>
+        <w:rPr>
+          <w:rFonts w:ascii="Courier New" w:eastAsia="宋体" w:hAnsi="Courier New" w:cs="Times New Roman"/>
+          <w:b w:val="0"/>
+          <w:snapToGrid w:val="0"/>
+          <w:color w:val="auto"/>
+          <w:kern w:val="2"/>
+          <w:lang w:val="en-US"/>
+        </w:rPr>
         <w:t xml:space="preserve">    exit 0</w:t>
       </w:r>
     </w:p>
     <w:p>
       <w:pPr>
-        <w:pStyle w:val="swift"/>
-      </w:pPr>
-      <w:r>
+        <w:pStyle w:val="Swift1"/>
+      </w:pPr>
+      <w:r>
+        <w:rPr>
+          <w:rFonts w:ascii="Courier New" w:eastAsia="宋体" w:hAnsi="Courier New" w:cs="Times New Roman"/>
+          <w:b w:val="0"/>
+          <w:snapToGrid w:val="0"/>
+          <w:color w:val="auto"/>
+          <w:kern w:val="2"/>
+          <w:lang w:val="en-US"/>
+        </w:rPr>
         <w:t>fi</w:t>
       </w:r>
-    </w:p>
-    <w:p>
-      <w:pPr>
-        <w:pStyle w:val="Swift1"/>
-      </w:pPr>
     </w:p>
     <w:p>
       <w:pPr>
@@ -7887,8 +8234,6 @@
           <w:color w:val="FF0000"/>
         </w:rPr>
       </w:pPr>
-      <w:bookmarkStart w:id="18" w:name="_GoBack"/>
-      <w:bookmarkEnd w:id="18"/>
       <w:r>
         <w:rPr>
           <w:rFonts w:ascii="Georgia" w:hAnsi="Georgia" w:cs="宋体" w:hint="eastAsia"/>
@@ -8313,8 +8658,8 @@
       <w:pPr>
         <w:pStyle w:val="22"/>
       </w:pPr>
-      <w:bookmarkStart w:id="19" w:name="_Toc9026228"/>
-      <w:bookmarkStart w:id="20" w:name="_Toc12714937"/>
+      <w:bookmarkStart w:id="18" w:name="_Toc9026228"/>
+      <w:bookmarkStart w:id="19" w:name="_Toc12714937"/>
       <w:r>
         <w:t>Metrics</w:t>
       </w:r>
@@ -8324,8 +8669,8 @@
         </w:rPr>
         <w:t>部署</w:t>
       </w:r>
+      <w:bookmarkEnd w:id="18"/>
       <w:bookmarkEnd w:id="19"/>
-      <w:bookmarkEnd w:id="20"/>
     </w:p>
     <w:p>
       <w:pPr>
@@ -8746,8 +9091,8 @@
       <w:pPr>
         <w:pStyle w:val="22"/>
       </w:pPr>
-      <w:bookmarkStart w:id="21" w:name="_Toc9026229"/>
-      <w:bookmarkStart w:id="22" w:name="_Toc12714938"/>
+      <w:bookmarkStart w:id="20" w:name="_Toc9026229"/>
+      <w:bookmarkStart w:id="21" w:name="_Toc12714938"/>
       <w:r>
         <w:t>Dashboard</w:t>
       </w:r>
@@ -8757,8 +9102,8 @@
         </w:rPr>
         <w:t>部署</w:t>
       </w:r>
+      <w:bookmarkEnd w:id="20"/>
       <w:bookmarkEnd w:id="21"/>
-      <w:bookmarkEnd w:id="22"/>
     </w:p>
     <w:p>
       <w:pPr>
@@ -11429,7 +11774,7 @@
 </file>
 
 <file path=word/endnotes.xml><?xml version="1.0" encoding="utf-8"?>
-<w:endnotes xmlns:wpc="http://schemas.microsoft.com/office/word/2010/wordprocessingCanvas" xmlns:cx="http://schemas.microsoft.com/office/drawing/2014/chartex" xmlns:cx1="http://schemas.microsoft.com/office/drawing/2015/9/8/chartex" xmlns:cx2="http://schemas.microsoft.com/office/drawing/2015/10/21/chartex" xmlns:cx3="http://schemas.microsoft.com/office/drawing/2016/5/9/chartex" xmlns:cx4="http://schemas.microsoft.com/office/drawing/2016/5/10/chartex" xmlns:cx5="http://schemas.microsoft.com/office/drawing/2016/5/11/chartex" xmlns:cx6="http://schemas.microsoft.com/office/drawing/2016/5/12/chartex" xmlns:cx7="http://schemas.microsoft.com/office/drawing/2016/5/13/chartex" xmlns:cx8="http://schemas.microsoft.com/office/drawing/2016/5/14/chartex" xmlns:mc="http://schemas.openxmlformats.org/markup-compatibility/2006" xmlns:aink="http://schemas.microsoft.com/office/drawing/2016/ink" xmlns:am3d="http://schemas.microsoft.com/office/drawing/2017/model3d" xmlns:o="urn:schemas-microsoft-com:office:office" xmlns:r="http://schemas.openxmlformats.org/officeDocument/2006/relationships" xmlns:m="http://schemas.openxmlformats.org/officeDocument/2006/math" xmlns:v="urn:schemas-microsoft-com:vml" xmlns:wp14="http://schemas.microsoft.com/office/word/2010/wordprocessingDrawing" xmlns:wp="http://schemas.openxmlformats.org/drawingml/2006/wordprocessingDrawing" xmlns:w10="urn:schemas-microsoft-com:office:word" xmlns:w="http://schemas.openxmlformats.org/wordprocessingml/2006/main" xmlns:w14="http://schemas.microsoft.com/office/word/2010/wordml" xmlns:w15="http://schemas.microsoft.com/office/word/2012/wordml" xmlns:w16cid="http://schemas.microsoft.com/office/word/2016/wordml/cid" xmlns:w16se="http://schemas.microsoft.com/office/word/2015/wordml/symex" xmlns:wpg="http://schemas.microsoft.com/office/word/2010/wordprocessingGroup" xmlns:wpi="http://schemas.microsoft.com/office/word/2010/wordprocessingInk" xmlns:wne="http://schemas.microsoft.com/office/word/2006/wordml" xmlns:wps="http://schemas.microsoft.com/office/word/2010/wordprocessingShape" mc:Ignorable="w14 w15 w16se w16cid wp14">
+<w:endnotes xmlns:wpc="http://schemas.microsoft.com/office/word/2010/wordprocessingCanvas" xmlns:cx="http://schemas.microsoft.com/office/drawing/2014/chartex" xmlns:cx1="http://schemas.microsoft.com/office/drawing/2015/9/8/chartex" xmlns:cx2="http://schemas.microsoft.com/office/drawing/2015/10/21/chartex" xmlns:cx3="http://schemas.microsoft.com/office/drawing/2016/5/9/chartex" xmlns:cx4="http://schemas.microsoft.com/office/drawing/2016/5/10/chartex" xmlns:cx5="http://schemas.microsoft.com/office/drawing/2016/5/11/chartex" xmlns:cx6="http://schemas.microsoft.com/office/drawing/2016/5/12/chartex" xmlns:cx7="http://schemas.microsoft.com/office/drawing/2016/5/13/chartex" xmlns:cx8="http://schemas.microsoft.com/office/drawing/2016/5/14/chartex" xmlns:mc="http://schemas.openxmlformats.org/markup-compatibility/2006" xmlns:aink="http://schemas.microsoft.com/office/drawing/2016/ink" xmlns:am3d="http://schemas.microsoft.com/office/drawing/2017/model3d" xmlns:o="urn:schemas-microsoft-com:office:office" xmlns:r="http://schemas.openxmlformats.org/officeDocument/2006/relationships" xmlns:m="http://schemas.openxmlformats.org/officeDocument/2006/math" xmlns:v="urn:schemas-microsoft-com:vml" xmlns:wp14="http://schemas.microsoft.com/office/word/2010/wordprocessingDrawing" xmlns:wp="http://schemas.openxmlformats.org/drawingml/2006/wordprocessingDrawing" xmlns:w10="urn:schemas-microsoft-com:office:word" xmlns:w="http://schemas.openxmlformats.org/wordprocessingml/2006/main" xmlns:w14="http://schemas.microsoft.com/office/word/2010/wordml" xmlns:w15="http://schemas.microsoft.com/office/word/2012/wordml" xmlns:w16cex="http://schemas.microsoft.com/office/word/2018/wordml/cex" xmlns:w16cid="http://schemas.microsoft.com/office/word/2016/wordml/cid" xmlns:w16="http://schemas.microsoft.com/office/word/2018/wordml" xmlns:w16se="http://schemas.microsoft.com/office/word/2015/wordml/symex" xmlns:wpg="http://schemas.microsoft.com/office/word/2010/wordprocessingGroup" xmlns:wpi="http://schemas.microsoft.com/office/word/2010/wordprocessingInk" xmlns:wne="http://schemas.microsoft.com/office/word/2006/wordml" xmlns:wps="http://schemas.microsoft.com/office/word/2010/wordprocessingShape" mc:Ignorable="w14 w15 w16se w16cid w16 w16cex wp14">
   <w:endnote w:type="separator" w:id="-1">
     <w:p>
       <w:r>
@@ -11448,7 +11793,7 @@
 </file>
 
 <file path=word/footnotes.xml><?xml version="1.0" encoding="utf-8"?>
-<w:footnotes xmlns:wpc="http://schemas.microsoft.com/office/word/2010/wordprocessingCanvas" xmlns:cx="http://schemas.microsoft.com/office/drawing/2014/chartex" xmlns:cx1="http://schemas.microsoft.com/office/drawing/2015/9/8/chartex" xmlns:cx2="http://schemas.microsoft.com/office/drawing/2015/10/21/chartex" xmlns:cx3="http://schemas.microsoft.com/office/drawing/2016/5/9/chartex" xmlns:cx4="http://schemas.microsoft.com/office/drawing/2016/5/10/chartex" xmlns:cx5="http://schemas.microsoft.com/office/drawing/2016/5/11/chartex" xmlns:cx6="http://schemas.microsoft.com/office/drawing/2016/5/12/chartex" xmlns:cx7="http://schemas.microsoft.com/office/drawing/2016/5/13/chartex" xmlns:cx8="http://schemas.microsoft.com/office/drawing/2016/5/14/chartex" xmlns:mc="http://schemas.openxmlformats.org/markup-compatibility/2006" xmlns:aink="http://schemas.microsoft.com/office/drawing/2016/ink" xmlns:am3d="http://schemas.microsoft.com/office/drawing/2017/model3d" xmlns:o="urn:schemas-microsoft-com:office:office" xmlns:r="http://schemas.openxmlformats.org/officeDocument/2006/relationships" xmlns:m="http://schemas.openxmlformats.org/officeDocument/2006/math" xmlns:v="urn:schemas-microsoft-com:vml" xmlns:wp14="http://schemas.microsoft.com/office/word/2010/wordprocessingDrawing" xmlns:wp="http://schemas.openxmlformats.org/drawingml/2006/wordprocessingDrawing" xmlns:w10="urn:schemas-microsoft-com:office:word" xmlns:w="http://schemas.openxmlformats.org/wordprocessingml/2006/main" xmlns:w14="http://schemas.microsoft.com/office/word/2010/wordml" xmlns:w15="http://schemas.microsoft.com/office/word/2012/wordml" xmlns:w16cid="http://schemas.microsoft.com/office/word/2016/wordml/cid" xmlns:w16se="http://schemas.microsoft.com/office/word/2015/wordml/symex" xmlns:wpg="http://schemas.microsoft.com/office/word/2010/wordprocessingGroup" xmlns:wpi="http://schemas.microsoft.com/office/word/2010/wordprocessingInk" xmlns:wne="http://schemas.microsoft.com/office/word/2006/wordml" xmlns:wps="http://schemas.microsoft.com/office/word/2010/wordprocessingShape" mc:Ignorable="w14 w15 w16se w16cid wp14">
+<w:footnotes xmlns:wpc="http://schemas.microsoft.com/office/word/2010/wordprocessingCanvas" xmlns:cx="http://schemas.microsoft.com/office/drawing/2014/chartex" xmlns:cx1="http://schemas.microsoft.com/office/drawing/2015/9/8/chartex" xmlns:cx2="http://schemas.microsoft.com/office/drawing/2015/10/21/chartex" xmlns:cx3="http://schemas.microsoft.com/office/drawing/2016/5/9/chartex" xmlns:cx4="http://schemas.microsoft.com/office/drawing/2016/5/10/chartex" xmlns:cx5="http://schemas.microsoft.com/office/drawing/2016/5/11/chartex" xmlns:cx6="http://schemas.microsoft.com/office/drawing/2016/5/12/chartex" xmlns:cx7="http://schemas.microsoft.com/office/drawing/2016/5/13/chartex" xmlns:cx8="http://schemas.microsoft.com/office/drawing/2016/5/14/chartex" xmlns:mc="http://schemas.openxmlformats.org/markup-compatibility/2006" xmlns:aink="http://schemas.microsoft.com/office/drawing/2016/ink" xmlns:am3d="http://schemas.microsoft.com/office/drawing/2017/model3d" xmlns:o="urn:schemas-microsoft-com:office:office" xmlns:r="http://schemas.openxmlformats.org/officeDocument/2006/relationships" xmlns:m="http://schemas.openxmlformats.org/officeDocument/2006/math" xmlns:v="urn:schemas-microsoft-com:vml" xmlns:wp14="http://schemas.microsoft.com/office/word/2010/wordprocessingDrawing" xmlns:wp="http://schemas.openxmlformats.org/drawingml/2006/wordprocessingDrawing" xmlns:w10="urn:schemas-microsoft-com:office:word" xmlns:w="http://schemas.openxmlformats.org/wordprocessingml/2006/main" xmlns:w14="http://schemas.microsoft.com/office/word/2010/wordml" xmlns:w15="http://schemas.microsoft.com/office/word/2012/wordml" xmlns:w16cex="http://schemas.microsoft.com/office/word/2018/wordml/cex" xmlns:w16cid="http://schemas.microsoft.com/office/word/2016/wordml/cid" xmlns:w16="http://schemas.microsoft.com/office/word/2018/wordml" xmlns:w16se="http://schemas.microsoft.com/office/word/2015/wordml/symex" xmlns:wpg="http://schemas.microsoft.com/office/word/2010/wordprocessingGroup" xmlns:wpi="http://schemas.microsoft.com/office/word/2010/wordprocessingInk" xmlns:wne="http://schemas.microsoft.com/office/word/2006/wordml" xmlns:wps="http://schemas.microsoft.com/office/word/2010/wordprocessingShape" mc:Ignorable="w14 w15 w16se w16cid w16 w16cex wp14">
   <w:footnote w:type="separator" w:id="-1">
     <w:p>
       <w:r>
@@ -11467,7 +11812,7 @@
 </file>
 
 <file path=word/header1.xml><?xml version="1.0" encoding="utf-8"?>
-<w:hdr xmlns:wpc="http://schemas.microsoft.com/office/word/2010/wordprocessingCanvas" xmlns:cx="http://schemas.microsoft.com/office/drawing/2014/chartex" xmlns:cx1="http://schemas.microsoft.com/office/drawing/2015/9/8/chartex" xmlns:cx2="http://schemas.microsoft.com/office/drawing/2015/10/21/chartex" xmlns:cx3="http://schemas.microsoft.com/office/drawing/2016/5/9/chartex" xmlns:cx4="http://schemas.microsoft.com/office/drawing/2016/5/10/chartex" xmlns:cx5="http://schemas.microsoft.com/office/drawing/2016/5/11/chartex" xmlns:cx6="http://schemas.microsoft.com/office/drawing/2016/5/12/chartex" xmlns:cx7="http://schemas.microsoft.com/office/drawing/2016/5/13/chartex" xmlns:cx8="http://schemas.microsoft.com/office/drawing/2016/5/14/chartex" xmlns:mc="http://schemas.openxmlformats.org/markup-compatibility/2006" xmlns:aink="http://schemas.microsoft.com/office/drawing/2016/ink" xmlns:am3d="http://schemas.microsoft.com/office/drawing/2017/model3d" xmlns:o="urn:schemas-microsoft-com:office:office" xmlns:r="http://schemas.openxmlformats.org/officeDocument/2006/relationships" xmlns:m="http://schemas.openxmlformats.org/officeDocument/2006/math" xmlns:v="urn:schemas-microsoft-com:vml" xmlns:wp14="http://schemas.microsoft.com/office/word/2010/wordprocessingDrawing" xmlns:wp="http://schemas.openxmlformats.org/drawingml/2006/wordprocessingDrawing" xmlns:w10="urn:schemas-microsoft-com:office:word" xmlns:w="http://schemas.openxmlformats.org/wordprocessingml/2006/main" xmlns:w14="http://schemas.microsoft.com/office/word/2010/wordml" xmlns:w15="http://schemas.microsoft.com/office/word/2012/wordml" xmlns:w16cid="http://schemas.microsoft.com/office/word/2016/wordml/cid" xmlns:w16se="http://schemas.microsoft.com/office/word/2015/wordml/symex" xmlns:wpg="http://schemas.microsoft.com/office/word/2010/wordprocessingGroup" xmlns:wpi="http://schemas.microsoft.com/office/word/2010/wordprocessingInk" xmlns:wne="http://schemas.microsoft.com/office/word/2006/wordml" xmlns:wps="http://schemas.microsoft.com/office/word/2010/wordprocessingShape" mc:Ignorable="w14 w15 w16se w16cid wp14">
+<w:hdr xmlns:wpc="http://schemas.microsoft.com/office/word/2010/wordprocessingCanvas" xmlns:cx="http://schemas.microsoft.com/office/drawing/2014/chartex" xmlns:cx1="http://schemas.microsoft.com/office/drawing/2015/9/8/chartex" xmlns:cx2="http://schemas.microsoft.com/office/drawing/2015/10/21/chartex" xmlns:cx3="http://schemas.microsoft.com/office/drawing/2016/5/9/chartex" xmlns:cx4="http://schemas.microsoft.com/office/drawing/2016/5/10/chartex" xmlns:cx5="http://schemas.microsoft.com/office/drawing/2016/5/11/chartex" xmlns:cx6="http://schemas.microsoft.com/office/drawing/2016/5/12/chartex" xmlns:cx7="http://schemas.microsoft.com/office/drawing/2016/5/13/chartex" xmlns:cx8="http://schemas.microsoft.com/office/drawing/2016/5/14/chartex" xmlns:mc="http://schemas.openxmlformats.org/markup-compatibility/2006" xmlns:aink="http://schemas.microsoft.com/office/drawing/2016/ink" xmlns:am3d="http://schemas.microsoft.com/office/drawing/2017/model3d" xmlns:o="urn:schemas-microsoft-com:office:office" xmlns:r="http://schemas.openxmlformats.org/officeDocument/2006/relationships" xmlns:m="http://schemas.openxmlformats.org/officeDocument/2006/math" xmlns:v="urn:schemas-microsoft-com:vml" xmlns:wp14="http://schemas.microsoft.com/office/word/2010/wordprocessingDrawing" xmlns:wp="http://schemas.openxmlformats.org/drawingml/2006/wordprocessingDrawing" xmlns:w10="urn:schemas-microsoft-com:office:word" xmlns:w="http://schemas.openxmlformats.org/wordprocessingml/2006/main" xmlns:w14="http://schemas.microsoft.com/office/word/2010/wordml" xmlns:w15="http://schemas.microsoft.com/office/word/2012/wordml" xmlns:w16cex="http://schemas.microsoft.com/office/word/2018/wordml/cex" xmlns:w16cid="http://schemas.microsoft.com/office/word/2016/wordml/cid" xmlns:w16="http://schemas.microsoft.com/office/word/2018/wordml" xmlns:w16se="http://schemas.microsoft.com/office/word/2015/wordml/symex" xmlns:wpg="http://schemas.microsoft.com/office/word/2010/wordprocessingGroup" xmlns:wpi="http://schemas.microsoft.com/office/word/2010/wordprocessingInk" xmlns:wne="http://schemas.microsoft.com/office/word/2006/wordml" xmlns:wps="http://schemas.microsoft.com/office/word/2010/wordprocessingShape" mc:Ignorable="w14 w15 w16se w16cid w16 w16cex wp14">
   <w:p>
     <w:pPr>
       <w:pStyle w:val="aff5"/>
@@ -11576,7 +11921,7 @@
 </file>
 
 <file path=word/header2.xml><?xml version="1.0" encoding="utf-8"?>
-<w:hdr xmlns:wpc="http://schemas.microsoft.com/office/word/2010/wordprocessingCanvas" xmlns:cx="http://schemas.microsoft.com/office/drawing/2014/chartex" xmlns:cx1="http://schemas.microsoft.com/office/drawing/2015/9/8/chartex" xmlns:cx2="http://schemas.microsoft.com/office/drawing/2015/10/21/chartex" xmlns:cx3="http://schemas.microsoft.com/office/drawing/2016/5/9/chartex" xmlns:cx4="http://schemas.microsoft.com/office/drawing/2016/5/10/chartex" xmlns:cx5="http://schemas.microsoft.com/office/drawing/2016/5/11/chartex" xmlns:cx6="http://schemas.microsoft.com/office/drawing/2016/5/12/chartex" xmlns:cx7="http://schemas.microsoft.com/office/drawing/2016/5/13/chartex" xmlns:cx8="http://schemas.microsoft.com/office/drawing/2016/5/14/chartex" xmlns:mc="http://schemas.openxmlformats.org/markup-compatibility/2006" xmlns:aink="http://schemas.microsoft.com/office/drawing/2016/ink" xmlns:am3d="http://schemas.microsoft.com/office/drawing/2017/model3d" xmlns:o="urn:schemas-microsoft-com:office:office" xmlns:r="http://schemas.openxmlformats.org/officeDocument/2006/relationships" xmlns:m="http://schemas.openxmlformats.org/officeDocument/2006/math" xmlns:v="urn:schemas-microsoft-com:vml" xmlns:wp14="http://schemas.microsoft.com/office/word/2010/wordprocessingDrawing" xmlns:wp="http://schemas.openxmlformats.org/drawingml/2006/wordprocessingDrawing" xmlns:w10="urn:schemas-microsoft-com:office:word" xmlns:w="http://schemas.openxmlformats.org/wordprocessingml/2006/main" xmlns:w14="http://schemas.microsoft.com/office/word/2010/wordml" xmlns:w15="http://schemas.microsoft.com/office/word/2012/wordml" xmlns:w16cid="http://schemas.microsoft.com/office/word/2016/wordml/cid" xmlns:w16se="http://schemas.microsoft.com/office/word/2015/wordml/symex" xmlns:wpg="http://schemas.microsoft.com/office/word/2010/wordprocessingGroup" xmlns:wpi="http://schemas.microsoft.com/office/word/2010/wordprocessingInk" xmlns:wne="http://schemas.microsoft.com/office/word/2006/wordml" xmlns:wps="http://schemas.microsoft.com/office/word/2010/wordprocessingShape" mc:Ignorable="w14 w15 w16se w16cid wp14">
+<w:hdr xmlns:wpc="http://schemas.microsoft.com/office/word/2010/wordprocessingCanvas" xmlns:cx="http://schemas.microsoft.com/office/drawing/2014/chartex" xmlns:cx1="http://schemas.microsoft.com/office/drawing/2015/9/8/chartex" xmlns:cx2="http://schemas.microsoft.com/office/drawing/2015/10/21/chartex" xmlns:cx3="http://schemas.microsoft.com/office/drawing/2016/5/9/chartex" xmlns:cx4="http://schemas.microsoft.com/office/drawing/2016/5/10/chartex" xmlns:cx5="http://schemas.microsoft.com/office/drawing/2016/5/11/chartex" xmlns:cx6="http://schemas.microsoft.com/office/drawing/2016/5/12/chartex" xmlns:cx7="http://schemas.microsoft.com/office/drawing/2016/5/13/chartex" xmlns:cx8="http://schemas.microsoft.com/office/drawing/2016/5/14/chartex" xmlns:mc="http://schemas.openxmlformats.org/markup-compatibility/2006" xmlns:aink="http://schemas.microsoft.com/office/drawing/2016/ink" xmlns:am3d="http://schemas.microsoft.com/office/drawing/2017/model3d" xmlns:o="urn:schemas-microsoft-com:office:office" xmlns:r="http://schemas.openxmlformats.org/officeDocument/2006/relationships" xmlns:m="http://schemas.openxmlformats.org/officeDocument/2006/math" xmlns:v="urn:schemas-microsoft-com:vml" xmlns:wp14="http://schemas.microsoft.com/office/word/2010/wordprocessingDrawing" xmlns:wp="http://schemas.openxmlformats.org/drawingml/2006/wordprocessingDrawing" xmlns:w10="urn:schemas-microsoft-com:office:word" xmlns:w="http://schemas.openxmlformats.org/wordprocessingml/2006/main" xmlns:w14="http://schemas.microsoft.com/office/word/2010/wordml" xmlns:w15="http://schemas.microsoft.com/office/word/2012/wordml" xmlns:w16cex="http://schemas.microsoft.com/office/word/2018/wordml/cex" xmlns:w16cid="http://schemas.microsoft.com/office/word/2016/wordml/cid" xmlns:w16="http://schemas.microsoft.com/office/word/2018/wordml" xmlns:w16se="http://schemas.microsoft.com/office/word/2015/wordml/symex" xmlns:wpg="http://schemas.microsoft.com/office/word/2010/wordprocessingGroup" xmlns:wpi="http://schemas.microsoft.com/office/word/2010/wordprocessingInk" xmlns:wne="http://schemas.microsoft.com/office/word/2006/wordml" xmlns:wps="http://schemas.microsoft.com/office/word/2010/wordprocessingShape" mc:Ignorable="w14 w15 w16se w16cid w16 w16cex wp14">
   <w:p>
     <w:pPr>
       <w:pBdr>
@@ -11666,7 +12011,7 @@
 </file>
 
 <file path=word/header3.xml><?xml version="1.0" encoding="utf-8"?>
-<w:hdr xmlns:wpc="http://schemas.microsoft.com/office/word/2010/wordprocessingCanvas" xmlns:cx="http://schemas.microsoft.com/office/drawing/2014/chartex" xmlns:cx1="http://schemas.microsoft.com/office/drawing/2015/9/8/chartex" xmlns:cx2="http://schemas.microsoft.com/office/drawing/2015/10/21/chartex" xmlns:cx3="http://schemas.microsoft.com/office/drawing/2016/5/9/chartex" xmlns:cx4="http://schemas.microsoft.com/office/drawing/2016/5/10/chartex" xmlns:cx5="http://schemas.microsoft.com/office/drawing/2016/5/11/chartex" xmlns:cx6="http://schemas.microsoft.com/office/drawing/2016/5/12/chartex" xmlns:cx7="http://schemas.microsoft.com/office/drawing/2016/5/13/chartex" xmlns:cx8="http://schemas.microsoft.com/office/drawing/2016/5/14/chartex" xmlns:mc="http://schemas.openxmlformats.org/markup-compatibility/2006" xmlns:aink="http://schemas.microsoft.com/office/drawing/2016/ink" xmlns:am3d="http://schemas.microsoft.com/office/drawing/2017/model3d" xmlns:o="urn:schemas-microsoft-com:office:office" xmlns:r="http://schemas.openxmlformats.org/officeDocument/2006/relationships" xmlns:m="http://schemas.openxmlformats.org/officeDocument/2006/math" xmlns:v="urn:schemas-microsoft-com:vml" xmlns:wp14="http://schemas.microsoft.com/office/word/2010/wordprocessingDrawing" xmlns:wp="http://schemas.openxmlformats.org/drawingml/2006/wordprocessingDrawing" xmlns:w10="urn:schemas-microsoft-com:office:word" xmlns:w="http://schemas.openxmlformats.org/wordprocessingml/2006/main" xmlns:w14="http://schemas.microsoft.com/office/word/2010/wordml" xmlns:w15="http://schemas.microsoft.com/office/word/2012/wordml" xmlns:w16cid="http://schemas.microsoft.com/office/word/2016/wordml/cid" xmlns:w16se="http://schemas.microsoft.com/office/word/2015/wordml/symex" xmlns:wpg="http://schemas.microsoft.com/office/word/2010/wordprocessingGroup" xmlns:wpi="http://schemas.microsoft.com/office/word/2010/wordprocessingInk" xmlns:wne="http://schemas.microsoft.com/office/word/2006/wordml" xmlns:wps="http://schemas.microsoft.com/office/word/2010/wordprocessingShape" mc:Ignorable="w14 w15 w16se w16cid wp14">
+<w:hdr xmlns:wpc="http://schemas.microsoft.com/office/word/2010/wordprocessingCanvas" xmlns:cx="http://schemas.microsoft.com/office/drawing/2014/chartex" xmlns:cx1="http://schemas.microsoft.com/office/drawing/2015/9/8/chartex" xmlns:cx2="http://schemas.microsoft.com/office/drawing/2015/10/21/chartex" xmlns:cx3="http://schemas.microsoft.com/office/drawing/2016/5/9/chartex" xmlns:cx4="http://schemas.microsoft.com/office/drawing/2016/5/10/chartex" xmlns:cx5="http://schemas.microsoft.com/office/drawing/2016/5/11/chartex" xmlns:cx6="http://schemas.microsoft.com/office/drawing/2016/5/12/chartex" xmlns:cx7="http://schemas.microsoft.com/office/drawing/2016/5/13/chartex" xmlns:cx8="http://schemas.microsoft.com/office/drawing/2016/5/14/chartex" xmlns:mc="http://schemas.openxmlformats.org/markup-compatibility/2006" xmlns:aink="http://schemas.microsoft.com/office/drawing/2016/ink" xmlns:am3d="http://schemas.microsoft.com/office/drawing/2017/model3d" xmlns:o="urn:schemas-microsoft-com:office:office" xmlns:r="http://schemas.openxmlformats.org/officeDocument/2006/relationships" xmlns:m="http://schemas.openxmlformats.org/officeDocument/2006/math" xmlns:v="urn:schemas-microsoft-com:vml" xmlns:wp14="http://schemas.microsoft.com/office/word/2010/wordprocessingDrawing" xmlns:wp="http://schemas.openxmlformats.org/drawingml/2006/wordprocessingDrawing" xmlns:w10="urn:schemas-microsoft-com:office:word" xmlns:w="http://schemas.openxmlformats.org/wordprocessingml/2006/main" xmlns:w14="http://schemas.microsoft.com/office/word/2010/wordml" xmlns:w15="http://schemas.microsoft.com/office/word/2012/wordml" xmlns:w16cex="http://schemas.microsoft.com/office/word/2018/wordml/cex" xmlns:w16cid="http://schemas.microsoft.com/office/word/2016/wordml/cid" xmlns:w16="http://schemas.microsoft.com/office/word/2018/wordml" xmlns:w16se="http://schemas.microsoft.com/office/word/2015/wordml/symex" xmlns:wpg="http://schemas.microsoft.com/office/word/2010/wordprocessingGroup" xmlns:wpi="http://schemas.microsoft.com/office/word/2010/wordprocessingInk" xmlns:wne="http://schemas.microsoft.com/office/word/2006/wordml" xmlns:wps="http://schemas.microsoft.com/office/word/2010/wordprocessingShape" mc:Ignorable="w14 w15 w16se w16cid w16 w16cex wp14">
   <w:p>
     <w:pPr>
       <w:pStyle w:val="aff5"/>
@@ -11679,7 +12024,7 @@
 </file>
 
 <file path=word/header4.xml><?xml version="1.0" encoding="utf-8"?>
-<w:hdr xmlns:wpc="http://schemas.microsoft.com/office/word/2010/wordprocessingCanvas" xmlns:cx="http://schemas.microsoft.com/office/drawing/2014/chartex" xmlns:cx1="http://schemas.microsoft.com/office/drawing/2015/9/8/chartex" xmlns:cx2="http://schemas.microsoft.com/office/drawing/2015/10/21/chartex" xmlns:cx3="http://schemas.microsoft.com/office/drawing/2016/5/9/chartex" xmlns:cx4="http://schemas.microsoft.com/office/drawing/2016/5/10/chartex" xmlns:cx5="http://schemas.microsoft.com/office/drawing/2016/5/11/chartex" xmlns:cx6="http://schemas.microsoft.com/office/drawing/2016/5/12/chartex" xmlns:cx7="http://schemas.microsoft.com/office/drawing/2016/5/13/chartex" xmlns:cx8="http://schemas.microsoft.com/office/drawing/2016/5/14/chartex" xmlns:mc="http://schemas.openxmlformats.org/markup-compatibility/2006" xmlns:aink="http://schemas.microsoft.com/office/drawing/2016/ink" xmlns:am3d="http://schemas.microsoft.com/office/drawing/2017/model3d" xmlns:o="urn:schemas-microsoft-com:office:office" xmlns:r="http://schemas.openxmlformats.org/officeDocument/2006/relationships" xmlns:m="http://schemas.openxmlformats.org/officeDocument/2006/math" xmlns:v="urn:schemas-microsoft-com:vml" xmlns:wp14="http://schemas.microsoft.com/office/word/2010/wordprocessingDrawing" xmlns:wp="http://schemas.openxmlformats.org/drawingml/2006/wordprocessingDrawing" xmlns:w10="urn:schemas-microsoft-com:office:word" xmlns:w="http://schemas.openxmlformats.org/wordprocessingml/2006/main" xmlns:w14="http://schemas.microsoft.com/office/word/2010/wordml" xmlns:w15="http://schemas.microsoft.com/office/word/2012/wordml" xmlns:w16cid="http://schemas.microsoft.com/office/word/2016/wordml/cid" xmlns:w16se="http://schemas.microsoft.com/office/word/2015/wordml/symex" xmlns:wpg="http://schemas.microsoft.com/office/word/2010/wordprocessingGroup" xmlns:wpi="http://schemas.microsoft.com/office/word/2010/wordprocessingInk" xmlns:wne="http://schemas.microsoft.com/office/word/2006/wordml" xmlns:wps="http://schemas.microsoft.com/office/word/2010/wordprocessingShape" mc:Ignorable="w14 w15 w16se w16cid wp14">
+<w:hdr xmlns:wpc="http://schemas.microsoft.com/office/word/2010/wordprocessingCanvas" xmlns:cx="http://schemas.microsoft.com/office/drawing/2014/chartex" xmlns:cx1="http://schemas.microsoft.com/office/drawing/2015/9/8/chartex" xmlns:cx2="http://schemas.microsoft.com/office/drawing/2015/10/21/chartex" xmlns:cx3="http://schemas.microsoft.com/office/drawing/2016/5/9/chartex" xmlns:cx4="http://schemas.microsoft.com/office/drawing/2016/5/10/chartex" xmlns:cx5="http://schemas.microsoft.com/office/drawing/2016/5/11/chartex" xmlns:cx6="http://schemas.microsoft.com/office/drawing/2016/5/12/chartex" xmlns:cx7="http://schemas.microsoft.com/office/drawing/2016/5/13/chartex" xmlns:cx8="http://schemas.microsoft.com/office/drawing/2016/5/14/chartex" xmlns:mc="http://schemas.openxmlformats.org/markup-compatibility/2006" xmlns:aink="http://schemas.microsoft.com/office/drawing/2016/ink" xmlns:am3d="http://schemas.microsoft.com/office/drawing/2017/model3d" xmlns:o="urn:schemas-microsoft-com:office:office" xmlns:r="http://schemas.openxmlformats.org/officeDocument/2006/relationships" xmlns:m="http://schemas.openxmlformats.org/officeDocument/2006/math" xmlns:v="urn:schemas-microsoft-com:vml" xmlns:wp14="http://schemas.microsoft.com/office/word/2010/wordprocessingDrawing" xmlns:wp="http://schemas.openxmlformats.org/drawingml/2006/wordprocessingDrawing" xmlns:w10="urn:schemas-microsoft-com:office:word" xmlns:w="http://schemas.openxmlformats.org/wordprocessingml/2006/main" xmlns:w14="http://schemas.microsoft.com/office/word/2010/wordml" xmlns:w15="http://schemas.microsoft.com/office/word/2012/wordml" xmlns:w16cex="http://schemas.microsoft.com/office/word/2018/wordml/cex" xmlns:w16cid="http://schemas.microsoft.com/office/word/2016/wordml/cid" xmlns:w16="http://schemas.microsoft.com/office/word/2018/wordml" xmlns:w16se="http://schemas.microsoft.com/office/word/2015/wordml/symex" xmlns:wpg="http://schemas.microsoft.com/office/word/2010/wordprocessingGroup" xmlns:wpi="http://schemas.microsoft.com/office/word/2010/wordprocessingInk" xmlns:wne="http://schemas.microsoft.com/office/word/2006/wordml" xmlns:wps="http://schemas.microsoft.com/office/word/2010/wordprocessingShape" mc:Ignorable="w14 w15 w16se w16cid w16 w16cex wp14">
   <w:p>
     <w:pPr>
       <w:pStyle w:val="aff5"/>
@@ -11788,7 +12133,7 @@
 </file>
 
 <file path=word/header5.xml><?xml version="1.0" encoding="utf-8"?>
-<w:hdr xmlns:wpc="http://schemas.microsoft.com/office/word/2010/wordprocessingCanvas" xmlns:cx="http://schemas.microsoft.com/office/drawing/2014/chartex" xmlns:cx1="http://schemas.microsoft.com/office/drawing/2015/9/8/chartex" xmlns:cx2="http://schemas.microsoft.com/office/drawing/2015/10/21/chartex" xmlns:cx3="http://schemas.microsoft.com/office/drawing/2016/5/9/chartex" xmlns:cx4="http://schemas.microsoft.com/office/drawing/2016/5/10/chartex" xmlns:cx5="http://schemas.microsoft.com/office/drawing/2016/5/11/chartex" xmlns:cx6="http://schemas.microsoft.com/office/drawing/2016/5/12/chartex" xmlns:cx7="http://schemas.microsoft.com/office/drawing/2016/5/13/chartex" xmlns:cx8="http://schemas.microsoft.com/office/drawing/2016/5/14/chartex" xmlns:mc="http://schemas.openxmlformats.org/markup-compatibility/2006" xmlns:aink="http://schemas.microsoft.com/office/drawing/2016/ink" xmlns:am3d="http://schemas.microsoft.com/office/drawing/2017/model3d" xmlns:o="urn:schemas-microsoft-com:office:office" xmlns:r="http://schemas.openxmlformats.org/officeDocument/2006/relationships" xmlns:m="http://schemas.openxmlformats.org/officeDocument/2006/math" xmlns:v="urn:schemas-microsoft-com:vml" xmlns:wp14="http://schemas.microsoft.com/office/word/2010/wordprocessingDrawing" xmlns:wp="http://schemas.openxmlformats.org/drawingml/2006/wordprocessingDrawing" xmlns:w10="urn:schemas-microsoft-com:office:word" xmlns:w="http://schemas.openxmlformats.org/wordprocessingml/2006/main" xmlns:w14="http://schemas.microsoft.com/office/word/2010/wordml" xmlns:w15="http://schemas.microsoft.com/office/word/2012/wordml" xmlns:w16cid="http://schemas.microsoft.com/office/word/2016/wordml/cid" xmlns:w16se="http://schemas.microsoft.com/office/word/2015/wordml/symex" xmlns:wpg="http://schemas.microsoft.com/office/word/2010/wordprocessingGroup" xmlns:wpi="http://schemas.microsoft.com/office/word/2010/wordprocessingInk" xmlns:wne="http://schemas.microsoft.com/office/word/2006/wordml" xmlns:wps="http://schemas.microsoft.com/office/word/2010/wordprocessingShape" mc:Ignorable="w14 w15 w16se w16cid wp14">
+<w:hdr xmlns:wpc="http://schemas.microsoft.com/office/word/2010/wordprocessingCanvas" xmlns:cx="http://schemas.microsoft.com/office/drawing/2014/chartex" xmlns:cx1="http://schemas.microsoft.com/office/drawing/2015/9/8/chartex" xmlns:cx2="http://schemas.microsoft.com/office/drawing/2015/10/21/chartex" xmlns:cx3="http://schemas.microsoft.com/office/drawing/2016/5/9/chartex" xmlns:cx4="http://schemas.microsoft.com/office/drawing/2016/5/10/chartex" xmlns:cx5="http://schemas.microsoft.com/office/drawing/2016/5/11/chartex" xmlns:cx6="http://schemas.microsoft.com/office/drawing/2016/5/12/chartex" xmlns:cx7="http://schemas.microsoft.com/office/drawing/2016/5/13/chartex" xmlns:cx8="http://schemas.microsoft.com/office/drawing/2016/5/14/chartex" xmlns:mc="http://schemas.openxmlformats.org/markup-compatibility/2006" xmlns:aink="http://schemas.microsoft.com/office/drawing/2016/ink" xmlns:am3d="http://schemas.microsoft.com/office/drawing/2017/model3d" xmlns:o="urn:schemas-microsoft-com:office:office" xmlns:r="http://schemas.openxmlformats.org/officeDocument/2006/relationships" xmlns:m="http://schemas.openxmlformats.org/officeDocument/2006/math" xmlns:v="urn:schemas-microsoft-com:vml" xmlns:wp14="http://schemas.microsoft.com/office/word/2010/wordprocessingDrawing" xmlns:wp="http://schemas.openxmlformats.org/drawingml/2006/wordprocessingDrawing" xmlns:w10="urn:schemas-microsoft-com:office:word" xmlns:w="http://schemas.openxmlformats.org/wordprocessingml/2006/main" xmlns:w14="http://schemas.microsoft.com/office/word/2010/wordml" xmlns:w15="http://schemas.microsoft.com/office/word/2012/wordml" xmlns:w16cex="http://schemas.microsoft.com/office/word/2018/wordml/cex" xmlns:w16cid="http://schemas.microsoft.com/office/word/2016/wordml/cid" xmlns:w16="http://schemas.microsoft.com/office/word/2018/wordml" xmlns:w16se="http://schemas.microsoft.com/office/word/2015/wordml/symex" xmlns:wpg="http://schemas.microsoft.com/office/word/2010/wordprocessingGroup" xmlns:wpi="http://schemas.microsoft.com/office/word/2010/wordprocessingInk" xmlns:wne="http://schemas.microsoft.com/office/word/2006/wordml" xmlns:wps="http://schemas.microsoft.com/office/word/2010/wordprocessingShape" mc:Ignorable="w14 w15 w16se w16cid w16 w16cex wp14">
   <w:p>
     <w:pPr>
       <w:pBdr>
@@ -11878,7 +12223,7 @@
 </file>
 
 <file path=word/header6.xml><?xml version="1.0" encoding="utf-8"?>
-<w:hdr xmlns:wpc="http://schemas.microsoft.com/office/word/2010/wordprocessingCanvas" xmlns:cx="http://schemas.microsoft.com/office/drawing/2014/chartex" xmlns:cx1="http://schemas.microsoft.com/office/drawing/2015/9/8/chartex" xmlns:cx2="http://schemas.microsoft.com/office/drawing/2015/10/21/chartex" xmlns:cx3="http://schemas.microsoft.com/office/drawing/2016/5/9/chartex" xmlns:cx4="http://schemas.microsoft.com/office/drawing/2016/5/10/chartex" xmlns:cx5="http://schemas.microsoft.com/office/drawing/2016/5/11/chartex" xmlns:cx6="http://schemas.microsoft.com/office/drawing/2016/5/12/chartex" xmlns:cx7="http://schemas.microsoft.com/office/drawing/2016/5/13/chartex" xmlns:cx8="http://schemas.microsoft.com/office/drawing/2016/5/14/chartex" xmlns:mc="http://schemas.openxmlformats.org/markup-compatibility/2006" xmlns:aink="http://schemas.microsoft.com/office/drawing/2016/ink" xmlns:am3d="http://schemas.microsoft.com/office/drawing/2017/model3d" xmlns:o="urn:schemas-microsoft-com:office:office" xmlns:r="http://schemas.openxmlformats.org/officeDocument/2006/relationships" xmlns:m="http://schemas.openxmlformats.org/officeDocument/2006/math" xmlns:v="urn:schemas-microsoft-com:vml" xmlns:wp14="http://schemas.microsoft.com/office/word/2010/wordprocessingDrawing" xmlns:wp="http://schemas.openxmlformats.org/drawingml/2006/wordprocessingDrawing" xmlns:w10="urn:schemas-microsoft-com:office:word" xmlns:w="http://schemas.openxmlformats.org/wordprocessingml/2006/main" xmlns:w14="http://schemas.microsoft.com/office/word/2010/wordml" xmlns:w15="http://schemas.microsoft.com/office/word/2012/wordml" xmlns:w16cid="http://schemas.microsoft.com/office/word/2016/wordml/cid" xmlns:w16se="http://schemas.microsoft.com/office/word/2015/wordml/symex" xmlns:wpg="http://schemas.microsoft.com/office/word/2010/wordprocessingGroup" xmlns:wpi="http://schemas.microsoft.com/office/word/2010/wordprocessingInk" xmlns:wne="http://schemas.microsoft.com/office/word/2006/wordml" xmlns:wps="http://schemas.microsoft.com/office/word/2010/wordprocessingShape" mc:Ignorable="w14 w15 w16se w16cid wp14">
+<w:hdr xmlns:wpc="http://schemas.microsoft.com/office/word/2010/wordprocessingCanvas" xmlns:cx="http://schemas.microsoft.com/office/drawing/2014/chartex" xmlns:cx1="http://schemas.microsoft.com/office/drawing/2015/9/8/chartex" xmlns:cx2="http://schemas.microsoft.com/office/drawing/2015/10/21/chartex" xmlns:cx3="http://schemas.microsoft.com/office/drawing/2016/5/9/chartex" xmlns:cx4="http://schemas.microsoft.com/office/drawing/2016/5/10/chartex" xmlns:cx5="http://schemas.microsoft.com/office/drawing/2016/5/11/chartex" xmlns:cx6="http://schemas.microsoft.com/office/drawing/2016/5/12/chartex" xmlns:cx7="http://schemas.microsoft.com/office/drawing/2016/5/13/chartex" xmlns:cx8="http://schemas.microsoft.com/office/drawing/2016/5/14/chartex" xmlns:mc="http://schemas.openxmlformats.org/markup-compatibility/2006" xmlns:aink="http://schemas.microsoft.com/office/drawing/2016/ink" xmlns:am3d="http://schemas.microsoft.com/office/drawing/2017/model3d" xmlns:o="urn:schemas-microsoft-com:office:office" xmlns:r="http://schemas.openxmlformats.org/officeDocument/2006/relationships" xmlns:m="http://schemas.openxmlformats.org/officeDocument/2006/math" xmlns:v="urn:schemas-microsoft-com:vml" xmlns:wp14="http://schemas.microsoft.com/office/word/2010/wordprocessingDrawing" xmlns:wp="http://schemas.openxmlformats.org/drawingml/2006/wordprocessingDrawing" xmlns:w10="urn:schemas-microsoft-com:office:word" xmlns:w="http://schemas.openxmlformats.org/wordprocessingml/2006/main" xmlns:w14="http://schemas.microsoft.com/office/word/2010/wordml" xmlns:w15="http://schemas.microsoft.com/office/word/2012/wordml" xmlns:w16cex="http://schemas.microsoft.com/office/word/2018/wordml/cex" xmlns:w16cid="http://schemas.microsoft.com/office/word/2016/wordml/cid" xmlns:w16="http://schemas.microsoft.com/office/word/2018/wordml" xmlns:w16se="http://schemas.microsoft.com/office/word/2015/wordml/symex" xmlns:wpg="http://schemas.microsoft.com/office/word/2010/wordprocessingGroup" xmlns:wpi="http://schemas.microsoft.com/office/word/2010/wordprocessingInk" xmlns:wne="http://schemas.microsoft.com/office/word/2006/wordml" xmlns:wps="http://schemas.microsoft.com/office/word/2010/wordprocessingShape" mc:Ignorable="w14 w15 w16se w16cid w16 w16cex wp14">
   <w:p>
     <w:pPr>
       <w:pStyle w:val="aff5"/>
@@ -11891,7 +12236,7 @@
 </file>
 
 <file path=word/numbering.xml><?xml version="1.0" encoding="utf-8"?>
-<w:numbering xmlns:wpc="http://schemas.microsoft.com/office/word/2010/wordprocessingCanvas" xmlns:cx="http://schemas.microsoft.com/office/drawing/2014/chartex" xmlns:cx1="http://schemas.microsoft.com/office/drawing/2015/9/8/chartex" xmlns:cx2="http://schemas.microsoft.com/office/drawing/2015/10/21/chartex" xmlns:cx3="http://schemas.microsoft.com/office/drawing/2016/5/9/chartex" xmlns:cx4="http://schemas.microsoft.com/office/drawing/2016/5/10/chartex" xmlns:cx5="http://schemas.microsoft.com/office/drawing/2016/5/11/chartex" xmlns:cx6="http://schemas.microsoft.com/office/drawing/2016/5/12/chartex" xmlns:cx7="http://schemas.microsoft.com/office/drawing/2016/5/13/chartex" xmlns:cx8="http://schemas.microsoft.com/office/drawing/2016/5/14/chartex" xmlns:mc="http://schemas.openxmlformats.org/markup-compatibility/2006" xmlns:aink="http://schemas.microsoft.com/office/drawing/2016/ink" xmlns:am3d="http://schemas.microsoft.com/office/drawing/2017/model3d" xmlns:o="urn:schemas-microsoft-com:office:office" xmlns:r="http://schemas.openxmlformats.org/officeDocument/2006/relationships" xmlns:m="http://schemas.openxmlformats.org/officeDocument/2006/math" xmlns:v="urn:schemas-microsoft-com:vml" xmlns:wp14="http://schemas.microsoft.com/office/word/2010/wordprocessingDrawing" xmlns:wp="http://schemas.openxmlformats.org/drawingml/2006/wordprocessingDrawing" xmlns:w10="urn:schemas-microsoft-com:office:word" xmlns:w="http://schemas.openxmlformats.org/wordprocessingml/2006/main" xmlns:w14="http://schemas.microsoft.com/office/word/2010/wordml" xmlns:w15="http://schemas.microsoft.com/office/word/2012/wordml" xmlns:w16cid="http://schemas.microsoft.com/office/word/2016/wordml/cid" xmlns:w16se="http://schemas.microsoft.com/office/word/2015/wordml/symex" xmlns:wpg="http://schemas.microsoft.com/office/word/2010/wordprocessingGroup" xmlns:wpi="http://schemas.microsoft.com/office/word/2010/wordprocessingInk" xmlns:wne="http://schemas.microsoft.com/office/word/2006/wordml" xmlns:wps="http://schemas.microsoft.com/office/word/2010/wordprocessingShape" mc:Ignorable="w14 w15 w16se w16cid wp14">
+<w:numbering xmlns:wpc="http://schemas.microsoft.com/office/word/2010/wordprocessingCanvas" xmlns:cx="http://schemas.microsoft.com/office/drawing/2014/chartex" xmlns:cx1="http://schemas.microsoft.com/office/drawing/2015/9/8/chartex" xmlns:cx2="http://schemas.microsoft.com/office/drawing/2015/10/21/chartex" xmlns:cx3="http://schemas.microsoft.com/office/drawing/2016/5/9/chartex" xmlns:cx4="http://schemas.microsoft.com/office/drawing/2016/5/10/chartex" xmlns:cx5="http://schemas.microsoft.com/office/drawing/2016/5/11/chartex" xmlns:cx6="http://schemas.microsoft.com/office/drawing/2016/5/12/chartex" xmlns:cx7="http://schemas.microsoft.com/office/drawing/2016/5/13/chartex" xmlns:cx8="http://schemas.microsoft.com/office/drawing/2016/5/14/chartex" xmlns:mc="http://schemas.openxmlformats.org/markup-compatibility/2006" xmlns:aink="http://schemas.microsoft.com/office/drawing/2016/ink" xmlns:am3d="http://schemas.microsoft.com/office/drawing/2017/model3d" xmlns:o="urn:schemas-microsoft-com:office:office" xmlns:r="http://schemas.openxmlformats.org/officeDocument/2006/relationships" xmlns:m="http://schemas.openxmlformats.org/officeDocument/2006/math" xmlns:v="urn:schemas-microsoft-com:vml" xmlns:wp14="http://schemas.microsoft.com/office/word/2010/wordprocessingDrawing" xmlns:wp="http://schemas.openxmlformats.org/drawingml/2006/wordprocessingDrawing" xmlns:w10="urn:schemas-microsoft-com:office:word" xmlns:w="http://schemas.openxmlformats.org/wordprocessingml/2006/main" xmlns:w14="http://schemas.microsoft.com/office/word/2010/wordml" xmlns:w15="http://schemas.microsoft.com/office/word/2012/wordml" xmlns:w16cex="http://schemas.microsoft.com/office/word/2018/wordml/cex" xmlns:w16cid="http://schemas.microsoft.com/office/word/2016/wordml/cid" xmlns:w16="http://schemas.microsoft.com/office/word/2018/wordml" xmlns:w16se="http://schemas.microsoft.com/office/word/2015/wordml/symex" xmlns:wpg="http://schemas.microsoft.com/office/word/2010/wordprocessingGroup" xmlns:wpi="http://schemas.microsoft.com/office/word/2010/wordprocessingInk" xmlns:wne="http://schemas.microsoft.com/office/word/2006/wordml" xmlns:wps="http://schemas.microsoft.com/office/word/2010/wordprocessingShape" mc:Ignorable="w14 w15 w16se w16cid w16 w16cex wp14">
   <w:numPicBullet w:numPicBulletId="0">
     <w:pict>
       <v:shapetype id="_x0000_t75" coordsize="21600,21600" o:spt="75" o:preferrelative="t" path="m@4@5l@4@11@9@11@9@5xe" filled="f" stroked="f">
@@ -11913,7 +12258,7 @@
         <v:path o:extrusionok="f" gradientshapeok="t" o:connecttype="rect"/>
         <o:lock v:ext="edit" aspectratio="t"/>
       </v:shapetype>
-      <v:shape id="_x0000_i1028" type="#_x0000_t75" style="width:7.5pt;height:7.5pt" o:bullet="t">
+      <v:shape id="_x0000_i1088" type="#_x0000_t75" style="width:7.35pt;height:7.35pt" o:bullet="t">
         <v:imagedata r:id="rId1" o:title="项目符号1"/>
       </v:shape>
     </w:pict>
@@ -18105,7 +18450,7 @@
 </file>
 
 <file path=word/styles.xml><?xml version="1.0" encoding="utf-8"?>
-<w:styles xmlns:mc="http://schemas.openxmlformats.org/markup-compatibility/2006" xmlns:r="http://schemas.openxmlformats.org/officeDocument/2006/relationships" xmlns:w="http://schemas.openxmlformats.org/wordprocessingml/2006/main" xmlns:w14="http://schemas.microsoft.com/office/word/2010/wordml" xmlns:w15="http://schemas.microsoft.com/office/word/2012/wordml" xmlns:w16cid="http://schemas.microsoft.com/office/word/2016/wordml/cid" xmlns:w16se="http://schemas.microsoft.com/office/word/2015/wordml/symex" mc:Ignorable="w14 w15 w16se w16cid">
+<w:styles xmlns:mc="http://schemas.openxmlformats.org/markup-compatibility/2006" xmlns:r="http://schemas.openxmlformats.org/officeDocument/2006/relationships" xmlns:w="http://schemas.openxmlformats.org/wordprocessingml/2006/main" xmlns:w14="http://schemas.microsoft.com/office/word/2010/wordml" xmlns:w15="http://schemas.microsoft.com/office/word/2012/wordml" xmlns:w16cex="http://schemas.microsoft.com/office/word/2018/wordml/cex" xmlns:w16cid="http://schemas.microsoft.com/office/word/2016/wordml/cid" xmlns:w16="http://schemas.microsoft.com/office/word/2018/wordml" xmlns:w16se="http://schemas.microsoft.com/office/word/2015/wordml/symex" mc:Ignorable="w14 w15 w16se w16cid w16 w16cex">
   <w:docDefaults>
     <w:rPrDefault>
       <w:rPr>

</xml_diff>